<commit_message>
New translations Photo printer.docx(ZH-CN)
</commit_message>
<xml_diff>
--- a/zh-CN/Photo printer.docx
+++ b/zh-CN/Photo printer.docx
@@ -93,7 +93,7 @@
         <w:ind w:left="238" w:hanging="238"/>
       </w:pPr>
       <w:r>
-        <w:t xml:space="preserve">Allow at least 12 cm clearance from the back of the photo printer. When connecting power or USB cables, keep the cables clean.</w:t>
+        <w:t xml:space="preserve">Allow at least 12 cm clearance from the back of the photo printer.When connecting power or USB cables, keep the cables clean.</w:t>
       </w:r>
     </w:p>
     <w:p>
@@ -176,7 +176,7 @@
             </a:graphic>
           </wp:inline>
         </w:drawing>
-        <w:t xml:space="preserve">Note: Use only the AC power adapter included with your photo printer. Other adapters can damage your camera, photo printer, or computer.</w:t>
+        <w:t xml:space="preserve">Note: Use only the AC power adapter included with your photo printer.Other adapters can damage your camera, photo printer, or computer.</w:t>
       </w:r>
     </w:p>
     <w:p>

</xml_diff>